<commit_message>
V1 du cahier des charges
</commit_message>
<xml_diff>
--- a/Cahier des charges.docx
+++ b/Cahier des charges.docx
@@ -238,7 +238,7 @@
                                       <w:color w:val="FFFFFF" w:themeColor="background1"/>
                                       <w:lang w:val="de-CH"/>
                                     </w:rPr>
-                                    <w:t>29.03.2022</w:t>
+                                    <w:t>01.04.2022</w:t>
                                   </w:r>
                                   <w:r>
                                     <w:rPr>
@@ -516,7 +516,7 @@
                                 <w:color w:val="FFFFFF" w:themeColor="background1"/>
                                 <w:lang w:val="de-CH"/>
                               </w:rPr>
-                              <w:t>29.03.2022</w:t>
+                              <w:t>01.04.2022</w:t>
                             </w:r>
                             <w:r>
                               <w:rPr>
@@ -750,7 +750,7 @@
               <w:r>
                 <w:fldChar w:fldCharType="separate"/>
               </w:r>
-              <w:hyperlink w:anchor="_Toc99480937" w:history="1">
+              <w:hyperlink w:anchor="_Toc99703432" w:history="1">
                 <w:r>
                   <w:rPr>
                     <w:rStyle w:val="Lienhypertexte"/>
@@ -777,7 +777,7 @@
                     <w:noProof/>
                     <w:webHidden/>
                   </w:rPr>
-                  <w:instrText xml:space="preserve"> PAGEREF _Toc99480937 \h </w:instrText>
+                  <w:instrText xml:space="preserve"> PAGEREF _Toc99703432 \h </w:instrText>
                 </w:r>
                 <w:r>
                   <w:rPr>
@@ -820,13 +820,13 @@
                   <w:lang w:eastAsia="fr-CH"/>
                 </w:rPr>
               </w:pPr>
-              <w:hyperlink w:anchor="_Toc99480938" w:history="1">
+              <w:hyperlink w:anchor="_Toc99703433" w:history="1">
                 <w:r>
                   <w:rPr>
                     <w:rStyle w:val="Lienhypertexte"/>
                     <w:noProof/>
                   </w:rPr>
-                  <w:t>Jalon</w:t>
+                  <w:t>Problématique</w:t>
                 </w:r>
                 <w:r>
                   <w:rPr>
@@ -847,7 +847,7 @@
                     <w:noProof/>
                     <w:webHidden/>
                   </w:rPr>
-                  <w:instrText xml:space="preserve"> PAGEREF _Toc99480938 \h </w:instrText>
+                  <w:instrText xml:space="preserve"> PAGEREF _Toc99703433 \h </w:instrText>
                 </w:r>
                 <w:r>
                   <w:rPr>
@@ -890,13 +890,13 @@
                   <w:lang w:eastAsia="fr-CH"/>
                 </w:rPr>
               </w:pPr>
-              <w:hyperlink w:anchor="_Toc99480939" w:history="1">
+              <w:hyperlink w:anchor="_Toc99703434" w:history="1">
                 <w:r>
                   <w:rPr>
                     <w:rStyle w:val="Lienhypertexte"/>
                     <w:noProof/>
                   </w:rPr>
-                  <w:t>Fonctionnalités</w:t>
+                  <w:t>Solutions existantes</w:t>
                 </w:r>
                 <w:r>
                   <w:rPr>
@@ -917,7 +917,7 @@
                     <w:noProof/>
                     <w:webHidden/>
                   </w:rPr>
-                  <w:instrText xml:space="preserve"> PAGEREF _Toc99480939 \h </w:instrText>
+                  <w:instrText xml:space="preserve"> PAGEREF _Toc99703434 \h </w:instrText>
                 </w:r>
                 <w:r>
                   <w:rPr>
@@ -938,6 +938,636 @@
                     <w:webHidden/>
                   </w:rPr>
                   <w:t>2</w:t>
+                </w:r>
+                <w:r>
+                  <w:rPr>
+                    <w:noProof/>
+                    <w:webHidden/>
+                  </w:rPr>
+                  <w:fldChar w:fldCharType="end"/>
+                </w:r>
+              </w:hyperlink>
+            </w:p>
+            <w:p>
+              <w:pPr>
+                <w:pStyle w:val="TM2"/>
+                <w:tabs>
+                  <w:tab w:val="right" w:leader="dot" w:pos="9062"/>
+                </w:tabs>
+                <w:rPr>
+                  <w:rFonts w:eastAsiaTheme="minorEastAsia"/>
+                  <w:noProof/>
+                  <w:lang w:eastAsia="fr-CH"/>
+                </w:rPr>
+              </w:pPr>
+              <w:hyperlink w:anchor="_Toc99703435" w:history="1">
+                <w:r>
+                  <w:rPr>
+                    <w:rStyle w:val="Lienhypertexte"/>
+                    <w:noProof/>
+                  </w:rPr>
+                  <w:t>Objectif</w:t>
+                </w:r>
+                <w:r>
+                  <w:rPr>
+                    <w:noProof/>
+                    <w:webHidden/>
+                  </w:rPr>
+                  <w:tab/>
+                </w:r>
+                <w:r>
+                  <w:rPr>
+                    <w:noProof/>
+                    <w:webHidden/>
+                  </w:rPr>
+                  <w:fldChar w:fldCharType="begin"/>
+                </w:r>
+                <w:r>
+                  <w:rPr>
+                    <w:noProof/>
+                    <w:webHidden/>
+                  </w:rPr>
+                  <w:instrText xml:space="preserve"> PAGEREF _Toc99703435 \h </w:instrText>
+                </w:r>
+                <w:r>
+                  <w:rPr>
+                    <w:noProof/>
+                    <w:webHidden/>
+                  </w:rPr>
+                </w:r>
+                <w:r>
+                  <w:rPr>
+                    <w:noProof/>
+                    <w:webHidden/>
+                  </w:rPr>
+                  <w:fldChar w:fldCharType="separate"/>
+                </w:r>
+                <w:r>
+                  <w:rPr>
+                    <w:noProof/>
+                    <w:webHidden/>
+                  </w:rPr>
+                  <w:t>2</w:t>
+                </w:r>
+                <w:r>
+                  <w:rPr>
+                    <w:noProof/>
+                    <w:webHidden/>
+                  </w:rPr>
+                  <w:fldChar w:fldCharType="end"/>
+                </w:r>
+              </w:hyperlink>
+            </w:p>
+            <w:p>
+              <w:pPr>
+                <w:pStyle w:val="TM2"/>
+                <w:tabs>
+                  <w:tab w:val="right" w:leader="dot" w:pos="9062"/>
+                </w:tabs>
+                <w:rPr>
+                  <w:rFonts w:eastAsiaTheme="minorEastAsia"/>
+                  <w:noProof/>
+                  <w:lang w:eastAsia="fr-CH"/>
+                </w:rPr>
+              </w:pPr>
+              <w:hyperlink w:anchor="_Toc99703436" w:history="1">
+                <w:r>
+                  <w:rPr>
+                    <w:rStyle w:val="Lienhypertexte"/>
+                    <w:noProof/>
+                  </w:rPr>
+                  <w:t>Jalon</w:t>
+                </w:r>
+                <w:r>
+                  <w:rPr>
+                    <w:noProof/>
+                    <w:webHidden/>
+                  </w:rPr>
+                  <w:tab/>
+                </w:r>
+                <w:r>
+                  <w:rPr>
+                    <w:noProof/>
+                    <w:webHidden/>
+                  </w:rPr>
+                  <w:fldChar w:fldCharType="begin"/>
+                </w:r>
+                <w:r>
+                  <w:rPr>
+                    <w:noProof/>
+                    <w:webHidden/>
+                  </w:rPr>
+                  <w:instrText xml:space="preserve"> PAGEREF _Toc99703436 \h </w:instrText>
+                </w:r>
+                <w:r>
+                  <w:rPr>
+                    <w:noProof/>
+                    <w:webHidden/>
+                  </w:rPr>
+                </w:r>
+                <w:r>
+                  <w:rPr>
+                    <w:noProof/>
+                    <w:webHidden/>
+                  </w:rPr>
+                  <w:fldChar w:fldCharType="separate"/>
+                </w:r>
+                <w:r>
+                  <w:rPr>
+                    <w:noProof/>
+                    <w:webHidden/>
+                  </w:rPr>
+                  <w:t>2</w:t>
+                </w:r>
+                <w:r>
+                  <w:rPr>
+                    <w:noProof/>
+                    <w:webHidden/>
+                  </w:rPr>
+                  <w:fldChar w:fldCharType="end"/>
+                </w:r>
+              </w:hyperlink>
+            </w:p>
+            <w:p>
+              <w:pPr>
+                <w:pStyle w:val="TM2"/>
+                <w:tabs>
+                  <w:tab w:val="right" w:leader="dot" w:pos="9062"/>
+                </w:tabs>
+                <w:rPr>
+                  <w:rFonts w:eastAsiaTheme="minorEastAsia"/>
+                  <w:noProof/>
+                  <w:lang w:eastAsia="fr-CH"/>
+                </w:rPr>
+              </w:pPr>
+              <w:hyperlink w:anchor="_Toc99703437" w:history="1">
+                <w:r>
+                  <w:rPr>
+                    <w:rStyle w:val="Lienhypertexte"/>
+                    <w:noProof/>
+                  </w:rPr>
+                  <w:t>Fonctionnalités de l’application</w:t>
+                </w:r>
+                <w:r>
+                  <w:rPr>
+                    <w:noProof/>
+                    <w:webHidden/>
+                  </w:rPr>
+                  <w:tab/>
+                </w:r>
+                <w:r>
+                  <w:rPr>
+                    <w:noProof/>
+                    <w:webHidden/>
+                  </w:rPr>
+                  <w:fldChar w:fldCharType="begin"/>
+                </w:r>
+                <w:r>
+                  <w:rPr>
+                    <w:noProof/>
+                    <w:webHidden/>
+                  </w:rPr>
+                  <w:instrText xml:space="preserve"> PAGEREF _Toc99703437 \h </w:instrText>
+                </w:r>
+                <w:r>
+                  <w:rPr>
+                    <w:noProof/>
+                    <w:webHidden/>
+                  </w:rPr>
+                </w:r>
+                <w:r>
+                  <w:rPr>
+                    <w:noProof/>
+                    <w:webHidden/>
+                  </w:rPr>
+                  <w:fldChar w:fldCharType="separate"/>
+                </w:r>
+                <w:r>
+                  <w:rPr>
+                    <w:noProof/>
+                    <w:webHidden/>
+                  </w:rPr>
+                  <w:t>2</w:t>
+                </w:r>
+                <w:r>
+                  <w:rPr>
+                    <w:noProof/>
+                    <w:webHidden/>
+                  </w:rPr>
+                  <w:fldChar w:fldCharType="end"/>
+                </w:r>
+              </w:hyperlink>
+            </w:p>
+            <w:p>
+              <w:pPr>
+                <w:pStyle w:val="TM3"/>
+                <w:tabs>
+                  <w:tab w:val="right" w:leader="dot" w:pos="9062"/>
+                </w:tabs>
+                <w:rPr>
+                  <w:rFonts w:cstheme="minorBidi"/>
+                  <w:noProof/>
+                  <w:lang w:val="fr-CH" w:eastAsia="fr-CH"/>
+                </w:rPr>
+              </w:pPr>
+              <w:hyperlink w:anchor="_Toc99703438" w:history="1">
+                <w:r>
+                  <w:rPr>
+                    <w:rStyle w:val="Lienhypertexte"/>
+                    <w:noProof/>
+                  </w:rPr>
+                  <w:t>Fonctionnalité principale du diagramme</w:t>
+                </w:r>
+                <w:r>
+                  <w:rPr>
+                    <w:noProof/>
+                    <w:webHidden/>
+                  </w:rPr>
+                  <w:tab/>
+                </w:r>
+                <w:r>
+                  <w:rPr>
+                    <w:noProof/>
+                    <w:webHidden/>
+                  </w:rPr>
+                  <w:fldChar w:fldCharType="begin"/>
+                </w:r>
+                <w:r>
+                  <w:rPr>
+                    <w:noProof/>
+                    <w:webHidden/>
+                  </w:rPr>
+                  <w:instrText xml:space="preserve"> PAGEREF _Toc99703438 \h </w:instrText>
+                </w:r>
+                <w:r>
+                  <w:rPr>
+                    <w:noProof/>
+                    <w:webHidden/>
+                  </w:rPr>
+                </w:r>
+                <w:r>
+                  <w:rPr>
+                    <w:noProof/>
+                    <w:webHidden/>
+                  </w:rPr>
+                  <w:fldChar w:fldCharType="separate"/>
+                </w:r>
+                <w:r>
+                  <w:rPr>
+                    <w:noProof/>
+                    <w:webHidden/>
+                  </w:rPr>
+                  <w:t>2</w:t>
+                </w:r>
+                <w:r>
+                  <w:rPr>
+                    <w:noProof/>
+                    <w:webHidden/>
+                  </w:rPr>
+                  <w:fldChar w:fldCharType="end"/>
+                </w:r>
+              </w:hyperlink>
+            </w:p>
+            <w:p>
+              <w:pPr>
+                <w:pStyle w:val="TM3"/>
+                <w:tabs>
+                  <w:tab w:val="right" w:leader="dot" w:pos="9062"/>
+                </w:tabs>
+                <w:rPr>
+                  <w:rFonts w:cstheme="minorBidi"/>
+                  <w:noProof/>
+                  <w:lang w:val="fr-CH" w:eastAsia="fr-CH"/>
+                </w:rPr>
+              </w:pPr>
+              <w:hyperlink w:anchor="_Toc99703439" w:history="1">
+                <w:r>
+                  <w:rPr>
+                    <w:rStyle w:val="Lienhypertexte"/>
+                    <w:noProof/>
+                  </w:rPr>
+                  <w:t>Fonctionnalité supplémentaire du diagramme</w:t>
+                </w:r>
+                <w:r>
+                  <w:rPr>
+                    <w:noProof/>
+                    <w:webHidden/>
+                  </w:rPr>
+                  <w:tab/>
+                </w:r>
+                <w:r>
+                  <w:rPr>
+                    <w:noProof/>
+                    <w:webHidden/>
+                  </w:rPr>
+                  <w:fldChar w:fldCharType="begin"/>
+                </w:r>
+                <w:r>
+                  <w:rPr>
+                    <w:noProof/>
+                    <w:webHidden/>
+                  </w:rPr>
+                  <w:instrText xml:space="preserve"> PAGEREF _Toc99703439 \h </w:instrText>
+                </w:r>
+                <w:r>
+                  <w:rPr>
+                    <w:noProof/>
+                    <w:webHidden/>
+                  </w:rPr>
+                </w:r>
+                <w:r>
+                  <w:rPr>
+                    <w:noProof/>
+                    <w:webHidden/>
+                  </w:rPr>
+                  <w:fldChar w:fldCharType="separate"/>
+                </w:r>
+                <w:r>
+                  <w:rPr>
+                    <w:noProof/>
+                    <w:webHidden/>
+                  </w:rPr>
+                  <w:t>3</w:t>
+                </w:r>
+                <w:r>
+                  <w:rPr>
+                    <w:noProof/>
+                    <w:webHidden/>
+                  </w:rPr>
+                  <w:fldChar w:fldCharType="end"/>
+                </w:r>
+              </w:hyperlink>
+            </w:p>
+            <w:p>
+              <w:pPr>
+                <w:pStyle w:val="TM3"/>
+                <w:tabs>
+                  <w:tab w:val="right" w:leader="dot" w:pos="9062"/>
+                </w:tabs>
+                <w:rPr>
+                  <w:rFonts w:cstheme="minorBidi"/>
+                  <w:noProof/>
+                  <w:lang w:val="fr-CH" w:eastAsia="fr-CH"/>
+                </w:rPr>
+              </w:pPr>
+              <w:hyperlink w:anchor="_Toc99703440" w:history="1">
+                <w:r>
+                  <w:rPr>
+                    <w:rStyle w:val="Lienhypertexte"/>
+                    <w:noProof/>
+                  </w:rPr>
+                  <w:t>Fonctionnalité de gestion</w:t>
+                </w:r>
+                <w:r>
+                  <w:rPr>
+                    <w:noProof/>
+                    <w:webHidden/>
+                  </w:rPr>
+                  <w:tab/>
+                </w:r>
+                <w:r>
+                  <w:rPr>
+                    <w:noProof/>
+                    <w:webHidden/>
+                  </w:rPr>
+                  <w:fldChar w:fldCharType="begin"/>
+                </w:r>
+                <w:r>
+                  <w:rPr>
+                    <w:noProof/>
+                    <w:webHidden/>
+                  </w:rPr>
+                  <w:instrText xml:space="preserve"> PAGEREF _Toc99703440 \h </w:instrText>
+                </w:r>
+                <w:r>
+                  <w:rPr>
+                    <w:noProof/>
+                    <w:webHidden/>
+                  </w:rPr>
+                </w:r>
+                <w:r>
+                  <w:rPr>
+                    <w:noProof/>
+                    <w:webHidden/>
+                  </w:rPr>
+                  <w:fldChar w:fldCharType="separate"/>
+                </w:r>
+                <w:r>
+                  <w:rPr>
+                    <w:noProof/>
+                    <w:webHidden/>
+                  </w:rPr>
+                  <w:t>3</w:t>
+                </w:r>
+                <w:r>
+                  <w:rPr>
+                    <w:noProof/>
+                    <w:webHidden/>
+                  </w:rPr>
+                  <w:fldChar w:fldCharType="end"/>
+                </w:r>
+              </w:hyperlink>
+            </w:p>
+            <w:p>
+              <w:pPr>
+                <w:pStyle w:val="TM2"/>
+                <w:tabs>
+                  <w:tab w:val="right" w:leader="dot" w:pos="9062"/>
+                </w:tabs>
+                <w:rPr>
+                  <w:rFonts w:eastAsiaTheme="minorEastAsia"/>
+                  <w:noProof/>
+                  <w:lang w:eastAsia="fr-CH"/>
+                </w:rPr>
+              </w:pPr>
+              <w:hyperlink w:anchor="_Toc99703441" w:history="1">
+                <w:r>
+                  <w:rPr>
+                    <w:rStyle w:val="Lienhypertexte"/>
+                    <w:noProof/>
+                  </w:rPr>
+                  <w:t>Échéance</w:t>
+                </w:r>
+                <w:r>
+                  <w:rPr>
+                    <w:noProof/>
+                    <w:webHidden/>
+                  </w:rPr>
+                  <w:tab/>
+                </w:r>
+                <w:r>
+                  <w:rPr>
+                    <w:noProof/>
+                    <w:webHidden/>
+                  </w:rPr>
+                  <w:fldChar w:fldCharType="begin"/>
+                </w:r>
+                <w:r>
+                  <w:rPr>
+                    <w:noProof/>
+                    <w:webHidden/>
+                  </w:rPr>
+                  <w:instrText xml:space="preserve"> PAGEREF _Toc99703441 \h </w:instrText>
+                </w:r>
+                <w:r>
+                  <w:rPr>
+                    <w:noProof/>
+                    <w:webHidden/>
+                  </w:rPr>
+                </w:r>
+                <w:r>
+                  <w:rPr>
+                    <w:noProof/>
+                    <w:webHidden/>
+                  </w:rPr>
+                  <w:fldChar w:fldCharType="separate"/>
+                </w:r>
+                <w:r>
+                  <w:rPr>
+                    <w:noProof/>
+                    <w:webHidden/>
+                  </w:rPr>
+                  <w:t>3</w:t>
+                </w:r>
+                <w:r>
+                  <w:rPr>
+                    <w:noProof/>
+                    <w:webHidden/>
+                  </w:rPr>
+                  <w:fldChar w:fldCharType="end"/>
+                </w:r>
+              </w:hyperlink>
+            </w:p>
+            <w:p>
+              <w:pPr>
+                <w:pStyle w:val="TM2"/>
+                <w:tabs>
+                  <w:tab w:val="right" w:leader="dot" w:pos="9062"/>
+                </w:tabs>
+                <w:rPr>
+                  <w:rFonts w:eastAsiaTheme="minorEastAsia"/>
+                  <w:noProof/>
+                  <w:lang w:eastAsia="fr-CH"/>
+                </w:rPr>
+              </w:pPr>
+              <w:hyperlink w:anchor="_Toc99703442" w:history="1">
+                <w:r>
+                  <w:rPr>
+                    <w:rStyle w:val="Lienhypertexte"/>
+                    <w:noProof/>
+                  </w:rPr>
+                  <w:t>Livrables</w:t>
+                </w:r>
+                <w:r>
+                  <w:rPr>
+                    <w:noProof/>
+                    <w:webHidden/>
+                  </w:rPr>
+                  <w:tab/>
+                </w:r>
+                <w:r>
+                  <w:rPr>
+                    <w:noProof/>
+                    <w:webHidden/>
+                  </w:rPr>
+                  <w:fldChar w:fldCharType="begin"/>
+                </w:r>
+                <w:r>
+                  <w:rPr>
+                    <w:noProof/>
+                    <w:webHidden/>
+                  </w:rPr>
+                  <w:instrText xml:space="preserve"> PAGEREF _Toc99703442 \h </w:instrText>
+                </w:r>
+                <w:r>
+                  <w:rPr>
+                    <w:noProof/>
+                    <w:webHidden/>
+                  </w:rPr>
+                </w:r>
+                <w:r>
+                  <w:rPr>
+                    <w:noProof/>
+                    <w:webHidden/>
+                  </w:rPr>
+                  <w:fldChar w:fldCharType="separate"/>
+                </w:r>
+                <w:r>
+                  <w:rPr>
+                    <w:noProof/>
+                    <w:webHidden/>
+                  </w:rPr>
+                  <w:t>3</w:t>
+                </w:r>
+                <w:r>
+                  <w:rPr>
+                    <w:noProof/>
+                    <w:webHidden/>
+                  </w:rPr>
+                  <w:fldChar w:fldCharType="end"/>
+                </w:r>
+              </w:hyperlink>
+            </w:p>
+            <w:p>
+              <w:pPr>
+                <w:pStyle w:val="TM2"/>
+                <w:tabs>
+                  <w:tab w:val="right" w:leader="dot" w:pos="9062"/>
+                </w:tabs>
+                <w:rPr>
+                  <w:rFonts w:eastAsiaTheme="minorEastAsia"/>
+                  <w:noProof/>
+                  <w:lang w:eastAsia="fr-CH"/>
+                </w:rPr>
+              </w:pPr>
+              <w:hyperlink w:anchor="_Toc99703443" w:history="1">
+                <w:r>
+                  <w:rPr>
+                    <w:rStyle w:val="Lienhypertexte"/>
+                    <w:noProof/>
+                  </w:rPr>
+                  <w:t>Planning</w:t>
+                </w:r>
+                <w:r>
+                  <w:rPr>
+                    <w:noProof/>
+                    <w:webHidden/>
+                  </w:rPr>
+                  <w:tab/>
+                </w:r>
+                <w:r>
+                  <w:rPr>
+                    <w:noProof/>
+                    <w:webHidden/>
+                  </w:rPr>
+                  <w:fldChar w:fldCharType="begin"/>
+                </w:r>
+                <w:r>
+                  <w:rPr>
+                    <w:noProof/>
+                    <w:webHidden/>
+                  </w:rPr>
+                  <w:instrText xml:space="preserve"> PAGEREF _Toc99703443 \h </w:instrText>
+                </w:r>
+                <w:r>
+                  <w:rPr>
+                    <w:noProof/>
+                    <w:webHidden/>
+                  </w:rPr>
+                </w:r>
+                <w:r>
+                  <w:rPr>
+                    <w:noProof/>
+                    <w:webHidden/>
+                  </w:rPr>
+                  <w:fldChar w:fldCharType="separate"/>
+                </w:r>
+                <w:r>
+                  <w:rPr>
+                    <w:noProof/>
+                    <w:webHidden/>
+                  </w:rPr>
+                  <w:t>3</w:t>
                 </w:r>
                 <w:r>
                   <w:rPr>
@@ -969,112 +1599,343 @@
           <w:pPr>
             <w:pStyle w:val="Titre1"/>
           </w:pPr>
-          <w:bookmarkStart w:id="0" w:name="_Toc99480937"/>
+          <w:bookmarkStart w:id="0" w:name="_Toc99703432"/>
           <w:r>
             <w:lastRenderedPageBreak/>
             <w:t>Cahier des charges</w:t>
           </w:r>
           <w:bookmarkEnd w:id="0"/>
-        </w:p>
-        <w:p>
-          <w:r>
-            <w:t>Le but de ce travail de Bachelor est de répliqué et amélioré les fonctionnalités de Slyum, un éditeur de diagramme de classes UML développé en Java à la HEIG-VD.</w:t>
-          </w:r>
-        </w:p>
-        <w:p>
-          <w:r>
-            <w:t>Un journal de travail doit être tenu le long du projet, répertoriant les activités de la semaine. Un rapport intermédiaire est à rendre le 16 mai 2022, et le travail doit être rendu le 29 juillet 2022.</w:t>
-          </w:r>
         </w:p>
         <w:p>
           <w:pPr>
             <w:pStyle w:val="Titre2"/>
           </w:pPr>
-          <w:bookmarkStart w:id="1" w:name="_Toc99480938"/>
-          <w:r>
-            <w:t>Jalon</w:t>
+          <w:bookmarkStart w:id="1" w:name="_Toc99703433"/>
+          <w:r>
+            <w:t>Problématique</w:t>
           </w:r>
           <w:bookmarkEnd w:id="1"/>
         </w:p>
         <w:p>
           <w:r>
-            <w:t xml:space="preserve">Dans un premier temps, </w:t>
-          </w:r>
-          <w:r>
-            <w:t>il faudra définir un meta-schéma au moyen d’un diagramme de classes</w:t>
-          </w:r>
-          <w:r>
-            <w:t>.</w:t>
-          </w:r>
-          <w:r>
-            <w:t xml:space="preserve"> </w:t>
+            <w:t xml:space="preserve">Le but de ce travail de </w:t>
+          </w:r>
+          <w:proofErr w:type="spellStart"/>
+          <w:r>
+            <w:t>Bachelor</w:t>
+          </w:r>
+          <w:proofErr w:type="spellEnd"/>
+          <w:r>
+            <w:t xml:space="preserve"> est de répliqu</w:t>
+          </w:r>
+          <w:r>
+            <w:t>er</w:t>
+          </w:r>
+          <w:r>
+            <w:t xml:space="preserve"> et amélior</w:t>
+          </w:r>
+          <w:r>
+            <w:t>er</w:t>
+          </w:r>
+          <w:r>
+            <w:t xml:space="preserve"> les fonctionnalités de </w:t>
+          </w:r>
+          <w:proofErr w:type="spellStart"/>
+          <w:r>
+            <w:t>Slyum</w:t>
+          </w:r>
+          <w:proofErr w:type="spellEnd"/>
+          <w:r>
+            <w:t>, un éditeur de diagramme de classes UML développé en Java à la HEIG-VD.</w:t>
+          </w:r>
+          <w:r>
+            <w:t xml:space="preserve"> Il est notamment souhaité que l’application puisse proposer une collaboration sur les diagrammes, sans devoir passer le fichier entre les différents utilisateurs.</w:t>
           </w:r>
         </w:p>
         <w:p>
           <w:r>
-            <w:t xml:space="preserve">Dans un deuxième temps, il s’agira de se familiariser avec le </w:t>
-          </w:r>
-          <w:r>
-            <w:t>Framework</w:t>
-          </w:r>
-          <w:r>
-            <w:t xml:space="preserve"> Play !, et de voir dans quelle mesure il est possible d’utiliser les websockets afin de pouvoir collaborer. </w:t>
-          </w:r>
-          <w:r>
-            <w:t>Une fois cela fait, il faudra choisir si oui ou non, il est possible d’avoir une coopération en directe sur l’édition de diagrammes.</w:t>
-          </w:r>
-          <w:r>
-            <w:t xml:space="preserve"> Un second diagramme viendra s’ajouter afin de modéliser les messages échangés entre le serveur et le client.</w:t>
-          </w:r>
-        </w:p>
-        <w:p>
-          <w:r>
-            <w:t xml:space="preserve">Dans un troisième temps, </w:t>
-          </w:r>
-          <w:r>
-            <w:t xml:space="preserve">il faudra effectuer une recherche sur les différentes librairies Javascript permettant un affichage </w:t>
-          </w:r>
-          <w:r>
-            <w:t xml:space="preserve">et modification </w:t>
-          </w:r>
-          <w:r>
-            <w:t xml:space="preserve">simple et intuitif du diagramme. </w:t>
-          </w:r>
-          <w:r>
-            <w:t>Puis</w:t>
-          </w:r>
-          <w:r>
-            <w:t>, un autre diagramme de classes viendra compléter le meta-schéma, représentant les informations graphiques.</w:t>
-          </w:r>
-        </w:p>
-        <w:p>
-          <w:r>
-            <w:t>Ensuite, il faudra pouvoir sauvegarder les diagrammes de classes dans une base de données</w:t>
-          </w:r>
-          <w:r>
-            <w:t xml:space="preserve"> </w:t>
-          </w:r>
-          <w:r>
-            <w:t>PostgreSQL</w:t>
-          </w:r>
-          <w:r>
-            <w:t>. Pour cela, il faudra rechercher l’ORM le plus adapté et le mettre en place.</w:t>
-          </w:r>
-        </w:p>
-        <w:p>
-          <w:r>
-            <w:t>Une fois la conception du meta-schéma, ainsi que la familiarisation avec Play! effectué, l’application et ses fonctionnalités seront codés en Java pour la majeure partie, et en Javascript pour l’affichage du diagramme. L’évolution de l’application suivra les jalons, de sorte que chaque étape soit déjà un résultat.</w:t>
+            <w:t>Un journal de travail doit être tenu le long du projet, répertoriant les activités de la semaine. Un rapport intermédiaire est à rendre le 16 mai 2022, et le travail doit être rendu le 29 juillet 2022.</w:t>
           </w:r>
         </w:p>
         <w:p>
           <w:pPr>
             <w:pStyle w:val="Titre2"/>
           </w:pPr>
-          <w:bookmarkStart w:id="2" w:name="_Toc99480939"/>
+          <w:bookmarkStart w:id="2" w:name="_Toc99703434"/>
+          <w:r>
+            <w:t>Solutions existantes</w:t>
+          </w:r>
+          <w:bookmarkEnd w:id="2"/>
+        </w:p>
+        <w:p>
+          <w:pPr>
+            <w:pStyle w:val="Paragraphedeliste"/>
+            <w:numPr>
+              <w:ilvl w:val="0"/>
+              <w:numId w:val="8"/>
+            </w:numPr>
+          </w:pPr>
+          <w:proofErr w:type="spellStart"/>
+          <w:r>
+            <w:t>Slyum</w:t>
+          </w:r>
+          <w:proofErr w:type="spellEnd"/>
+        </w:p>
+        <w:p>
+          <w:pPr>
+            <w:pStyle w:val="Paragraphedeliste"/>
+            <w:numPr>
+              <w:ilvl w:val="0"/>
+              <w:numId w:val="8"/>
+            </w:numPr>
+          </w:pPr>
+          <w:proofErr w:type="spellStart"/>
+          <w:r>
+            <w:t>StarUML</w:t>
+          </w:r>
+          <w:proofErr w:type="spellEnd"/>
+        </w:p>
+        <w:p>
+          <w:pPr>
+            <w:pStyle w:val="Paragraphedeliste"/>
+            <w:numPr>
+              <w:ilvl w:val="0"/>
+              <w:numId w:val="8"/>
+            </w:numPr>
+          </w:pPr>
+          <w:proofErr w:type="spellStart"/>
+          <w:r>
+            <w:t>Umletino</w:t>
+          </w:r>
+          <w:proofErr w:type="spellEnd"/>
+        </w:p>
+        <w:p>
+          <w:pPr>
+            <w:pStyle w:val="Paragraphedeliste"/>
+            <w:numPr>
+              <w:ilvl w:val="0"/>
+              <w:numId w:val="8"/>
+            </w:numPr>
+          </w:pPr>
+          <w:r>
+            <w:t>…</w:t>
+          </w:r>
+        </w:p>
+        <w:p>
+          <w:pPr>
+            <w:pStyle w:val="Titre2"/>
+          </w:pPr>
+          <w:bookmarkStart w:id="3" w:name="_Toc99703435"/>
+          <w:r>
+            <w:t>Objectif</w:t>
+          </w:r>
+          <w:bookmarkEnd w:id="3"/>
+        </w:p>
+        <w:p>
+          <w:r>
+            <w:t xml:space="preserve">L’objectif de </w:t>
+          </w:r>
+          <w:r>
+            <w:t>c</w:t>
+          </w:r>
+          <w:r>
+            <w:t xml:space="preserve">e travail est de permettre d’avoir un éditeur de diagramme de classe sur le web, avec une collaboration simplifiée. Une collaboration instantanée est envisagée, mais dépendra du temps à disposition. </w:t>
+          </w:r>
+        </w:p>
+        <w:p>
+          <w:pPr>
+            <w:pStyle w:val="Titre2"/>
+          </w:pPr>
+          <w:bookmarkStart w:id="4" w:name="_Toc99703436"/>
+          <w:r>
+            <w:t>Jalon</w:t>
+          </w:r>
+          <w:bookmarkEnd w:id="4"/>
+        </w:p>
+        <w:p>
+          <w:r>
+            <w:t xml:space="preserve">Dans un premier temps, </w:t>
+          </w:r>
+          <w:r>
+            <w:t xml:space="preserve">il faudra définir un </w:t>
+          </w:r>
+          <w:proofErr w:type="spellStart"/>
+          <w:r>
+            <w:t>meta</w:t>
+          </w:r>
+          <w:proofErr w:type="spellEnd"/>
+          <w:r>
+            <w:t>-schéma au moyen d’un diagramme de classes</w:t>
+          </w:r>
+          <w:r>
+            <w:t>.</w:t>
+          </w:r>
+          <w:r>
+            <w:t xml:space="preserve"> </w:t>
+          </w:r>
+        </w:p>
+        <w:p>
+          <w:r>
+            <w:t xml:space="preserve">Dans un deuxième temps, il s’agira de se familiariser avec le </w:t>
+          </w:r>
+          <w:r>
+            <w:t>Framework</w:t>
+          </w:r>
+          <w:r>
+            <w:t xml:space="preserve"> </w:t>
+          </w:r>
+          <w:proofErr w:type="gramStart"/>
+          <w:r>
+            <w:t>Play!,</w:t>
+          </w:r>
+          <w:proofErr w:type="gramEnd"/>
+          <w:r>
+            <w:t xml:space="preserve"> et de voir dans quelle mesure il est possible d’utiliser les </w:t>
+          </w:r>
+          <w:proofErr w:type="spellStart"/>
+          <w:r>
+            <w:t>websockets</w:t>
+          </w:r>
+          <w:proofErr w:type="spellEnd"/>
+          <w:r>
+            <w:t xml:space="preserve"> afin de pouvoir collaborer. </w:t>
+          </w:r>
+          <w:r>
+            <w:t>Une fois cela fait, il faudra choisir si oui ou non, il est possible d’avoir une coopération en direct sur l’édition de diagrammes.</w:t>
+          </w:r>
+          <w:r>
+            <w:t xml:space="preserve"> Un second diagramme viendra s’ajouter afin de modéliser les messages échangés entre le serveur et le client.</w:t>
+          </w:r>
+        </w:p>
+        <w:p>
+          <w:r>
+            <w:t xml:space="preserve">Dans un troisième temps, </w:t>
+          </w:r>
+          <w:r>
+            <w:t>il faudra effectuer une recherche sur les différentes librairies Java</w:t>
+          </w:r>
+          <w:r>
+            <w:t>S</w:t>
+          </w:r>
+          <w:r>
+            <w:t xml:space="preserve">cript permettant un affichage </w:t>
+          </w:r>
+          <w:r>
+            <w:t>et</w:t>
+          </w:r>
+          <w:r>
+            <w:t xml:space="preserve"> des</w:t>
+          </w:r>
+          <w:r>
+            <w:t xml:space="preserve"> modification</w:t>
+          </w:r>
+          <w:r>
+            <w:t>s</w:t>
+          </w:r>
+          <w:r>
+            <w:t xml:space="preserve"> </w:t>
+          </w:r>
+          <w:r>
+            <w:t>simple</w:t>
+          </w:r>
+          <w:r>
+            <w:t>s</w:t>
+          </w:r>
+          <w:r>
+            <w:t xml:space="preserve"> et intuiti</w:t>
+          </w:r>
+          <w:r>
+            <w:t>ves</w:t>
+          </w:r>
+          <w:r>
+            <w:t xml:space="preserve"> du diagramme. </w:t>
+          </w:r>
+          <w:r>
+            <w:t>Puis</w:t>
+          </w:r>
+          <w:r>
+            <w:t xml:space="preserve">, un autre diagramme de classes viendra compléter le </w:t>
+          </w:r>
+          <w:proofErr w:type="spellStart"/>
+          <w:r>
+            <w:t>meta</w:t>
+          </w:r>
+          <w:proofErr w:type="spellEnd"/>
+          <w:r>
+            <w:t>-schéma, représentant les informations graphiques.</w:t>
+          </w:r>
+        </w:p>
+        <w:p>
+          <w:r>
+            <w:t>Ensuite, il faudra pouvoir sauvegarder les diagrammes de classes dans une base de données</w:t>
+          </w:r>
+          <w:r>
+            <w:t xml:space="preserve"> </w:t>
+          </w:r>
+          <w:r>
+            <w:t>PostgreSQL</w:t>
+          </w:r>
+          <w:r>
+            <w:t>. Pour cela, il faudra rechercher l’ORM le plus adapté et le mettre en place.</w:t>
+          </w:r>
+        </w:p>
+        <w:p>
+          <w:r>
+            <w:t xml:space="preserve">Et enfin, l’ajout de la gestion de projets, d’utilisateurs et de groupes sera mis en place. Il sera alors possible de s’inscrire et se connecter, afin </w:t>
+          </w:r>
+          <w:r>
+            <w:t xml:space="preserve">d’accéder à ses propres projets, ainsi qu’aux projets des équipes dont l’utilisateur est membre. </w:t>
+          </w:r>
+        </w:p>
+        <w:p>
+          <w:r>
+            <w:t xml:space="preserve">Une fois la conception du </w:t>
+          </w:r>
+          <w:proofErr w:type="spellStart"/>
+          <w:r>
+            <w:t>meta</w:t>
+          </w:r>
+          <w:proofErr w:type="spellEnd"/>
+          <w:r>
+            <w:t xml:space="preserve">-schéma, ainsi que la familiarisation avec </w:t>
+          </w:r>
+          <w:proofErr w:type="gramStart"/>
+          <w:r>
+            <w:t>Play!</w:t>
+          </w:r>
+          <w:proofErr w:type="gramEnd"/>
+          <w:r>
+            <w:t xml:space="preserve"> effectué, l’application et ses fonctionnalités seront codés en Java pour la majeure partie, et en Java</w:t>
+          </w:r>
+          <w:r>
+            <w:t>S</w:t>
+          </w:r>
+          <w:r>
+            <w:t>cript pour l’affichage du diagramme. L’évolution de l’application suivra les jalons, de sorte que chaque étape soit déjà un résultat.</w:t>
+          </w:r>
+        </w:p>
+        <w:p>
+          <w:pPr>
+            <w:pStyle w:val="Titre2"/>
+          </w:pPr>
+          <w:bookmarkStart w:id="5" w:name="_Toc99703437"/>
           <w:r>
             <w:t>Fonctionnalités</w:t>
           </w:r>
-          <w:bookmarkEnd w:id="2"/>
+          <w:r>
+            <w:t xml:space="preserve"> de l’application</w:t>
+          </w:r>
+          <w:bookmarkEnd w:id="5"/>
+        </w:p>
+        <w:p>
+          <w:pPr>
+            <w:pStyle w:val="Titre3"/>
+          </w:pPr>
+          <w:bookmarkStart w:id="6" w:name="_Toc99703438"/>
+          <w:r>
+            <w:t>Fonctionnalité principale du diagramme</w:t>
+          </w:r>
+          <w:bookmarkEnd w:id="6"/>
         </w:p>
         <w:p>
           <w:pPr>
@@ -1121,6 +1982,7 @@
             </w:numPr>
           </w:pPr>
           <w:r>
+            <w:lastRenderedPageBreak/>
             <w:t>Création de relation d’héritage</w:t>
           </w:r>
         </w:p>
@@ -1169,10 +2031,7 @@
             </w:numPr>
           </w:pPr>
           <w:r>
-            <w:t xml:space="preserve">Possibilité d’écrire les </w:t>
-          </w:r>
-          <w:r>
-            <w:t>attributs/fonctions sous forme de texte, qui sera ensuite transformer en entité</w:t>
+            <w:t>Exportation sous format graphique</w:t>
           </w:r>
         </w:p>
         <w:p>
@@ -1184,8 +2043,18 @@
             </w:numPr>
           </w:pPr>
           <w:r>
-            <w:t>Exportation sous format graphique</w:t>
-          </w:r>
+            <w:t>Sérialisation/Désérialisation des diagrammes</w:t>
+          </w:r>
+        </w:p>
+        <w:p>
+          <w:pPr>
+            <w:pStyle w:val="Titre3"/>
+          </w:pPr>
+          <w:bookmarkStart w:id="7" w:name="_Toc99703439"/>
+          <w:r>
+            <w:t>Fonctionnalité supplémentaire du diagramme</w:t>
+          </w:r>
+          <w:bookmarkEnd w:id="7"/>
         </w:p>
         <w:p>
           <w:pPr>
@@ -1196,7 +2065,7 @@
             </w:numPr>
           </w:pPr>
           <w:r>
-            <w:t>Sérialisation/Désérialisation des diagrammes</w:t>
+            <w:t>Possibilité d’effectuer une annulation de la dernière action</w:t>
           </w:r>
         </w:p>
         <w:p>
@@ -1208,7 +2077,7 @@
             </w:numPr>
           </w:pPr>
           <w:r>
-            <w:t>Possibilité d’effectuer une annulation de la dernière action</w:t>
+            <w:t>Possibilité d’avoir différentes vues du diagramme</w:t>
           </w:r>
         </w:p>
         <w:p>
@@ -1220,8 +2089,48 @@
             </w:numPr>
           </w:pPr>
           <w:r>
-            <w:t xml:space="preserve">Mise en place de raccourcis claviers </w:t>
-          </w:r>
+            <w:t>Possibilité de dupliquer une entité du diagramme</w:t>
+          </w:r>
+        </w:p>
+        <w:p>
+          <w:pPr>
+            <w:pStyle w:val="Paragraphedeliste"/>
+            <w:numPr>
+              <w:ilvl w:val="0"/>
+              <w:numId w:val="5"/>
+            </w:numPr>
+          </w:pPr>
+          <w:r>
+            <w:t xml:space="preserve">Mise en place de raccourcis clavier </w:t>
+          </w:r>
+        </w:p>
+        <w:p>
+          <w:pPr>
+            <w:pStyle w:val="Paragraphedeliste"/>
+            <w:numPr>
+              <w:ilvl w:val="0"/>
+              <w:numId w:val="5"/>
+            </w:numPr>
+          </w:pPr>
+          <w:r>
+            <w:t>Possibilité d’écrire les attributs/fonctions sous forme de texte, qui sera ensuite transform</w:t>
+          </w:r>
+          <w:r>
+            <w:t>é</w:t>
+          </w:r>
+          <w:r>
+            <w:t xml:space="preserve"> en entité</w:t>
+          </w:r>
+        </w:p>
+        <w:p>
+          <w:pPr>
+            <w:pStyle w:val="Titre3"/>
+          </w:pPr>
+          <w:bookmarkStart w:id="8" w:name="_Toc99703440"/>
+          <w:r>
+            <w:t>Fonctionnalité de gestion</w:t>
+          </w:r>
+          <w:bookmarkEnd w:id="8"/>
         </w:p>
         <w:p>
           <w:pPr>
@@ -1246,6 +2155,9 @@
           <w:r>
             <w:t>Création de projet</w:t>
           </w:r>
+          <w:r>
+            <w:t>s</w:t>
+          </w:r>
         </w:p>
         <w:p>
           <w:pPr>
@@ -1316,7 +2228,6 @@
             </w:numPr>
           </w:pPr>
           <w:r>
-            <w:lastRenderedPageBreak/>
             <w:t>Coopération directe / indirecte sur un diagramme</w:t>
           </w:r>
         </w:p>
@@ -1345,8 +2256,548 @@
             <w:t>Dans le cas d’une coopération indirecte, l’accès au diagramme sera bloqué si un autre utilisateur travaille déjà dessus</w:t>
           </w:r>
         </w:p>
+        <w:p>
+          <w:pPr>
+            <w:pStyle w:val="Titre2"/>
+          </w:pPr>
+          <w:bookmarkStart w:id="9" w:name="_Toc99703441"/>
+          <w:r>
+            <w:t>Échéance</w:t>
+          </w:r>
+          <w:bookmarkEnd w:id="9"/>
+        </w:p>
+        <w:tbl>
+          <w:tblPr>
+            <w:tblStyle w:val="TableauGrille2-Accentuation6"/>
+            <w:tblW w:w="0" w:type="auto"/>
+            <w:tblLook w:val="0420" w:firstRow="1" w:lastRow="0" w:firstColumn="0" w:lastColumn="0" w:noHBand="0" w:noVBand="1"/>
+          </w:tblPr>
+          <w:tblGrid>
+            <w:gridCol w:w="4531"/>
+            <w:gridCol w:w="4531"/>
+          </w:tblGrid>
+          <w:tr>
+            <w:trPr>
+              <w:cnfStyle w:val="100000000000" w:firstRow="1" w:lastRow="0" w:firstColumn="0" w:lastColumn="0" w:oddVBand="0" w:evenVBand="0" w:oddHBand="0" w:evenHBand="0" w:firstRowFirstColumn="0" w:firstRowLastColumn="0" w:lastRowFirstColumn="0" w:lastRowLastColumn="0"/>
+            </w:trPr>
+            <w:tc>
+              <w:tcPr>
+                <w:tcW w:w="4531" w:type="dxa"/>
+              </w:tcPr>
+              <w:p>
+                <w:r>
+                  <w:t>Date</w:t>
+                </w:r>
+              </w:p>
+            </w:tc>
+            <w:tc>
+              <w:tcPr>
+                <w:tcW w:w="4531" w:type="dxa"/>
+              </w:tcPr>
+              <w:p>
+                <w:r>
+                  <w:t>Tâche</w:t>
+                </w:r>
+              </w:p>
+            </w:tc>
+          </w:tr>
+          <w:tr>
+            <w:trPr>
+              <w:cnfStyle w:val="000000100000" w:firstRow="0" w:lastRow="0" w:firstColumn="0" w:lastColumn="0" w:oddVBand="0" w:evenVBand="0" w:oddHBand="1" w:evenHBand="0" w:firstRowFirstColumn="0" w:firstRowLastColumn="0" w:lastRowFirstColumn="0" w:lastRowLastColumn="0"/>
+            </w:trPr>
+            <w:tc>
+              <w:tcPr>
+                <w:tcW w:w="4531" w:type="dxa"/>
+              </w:tcPr>
+              <w:p>
+                <w:r>
+                  <w:t>14 avril 2022</w:t>
+                </w:r>
+              </w:p>
+            </w:tc>
+            <w:tc>
+              <w:tcPr>
+                <w:tcW w:w="4531" w:type="dxa"/>
+              </w:tcPr>
+              <w:p>
+                <w:r>
+                  <w:t>Cahier des charges</w:t>
+                </w:r>
+              </w:p>
+            </w:tc>
+          </w:tr>
+          <w:tr>
+            <w:tc>
+              <w:tcPr>
+                <w:tcW w:w="4531" w:type="dxa"/>
+              </w:tcPr>
+              <w:p>
+                <w:r>
+                  <w:t>16 mai 2022</w:t>
+                </w:r>
+              </w:p>
+            </w:tc>
+            <w:tc>
+              <w:tcPr>
+                <w:tcW w:w="4531" w:type="dxa"/>
+              </w:tcPr>
+              <w:p>
+                <w:r>
+                  <w:t>Rapport intermédiaire</w:t>
+                </w:r>
+              </w:p>
+            </w:tc>
+          </w:tr>
+          <w:tr>
+            <w:trPr>
+              <w:cnfStyle w:val="000000100000" w:firstRow="0" w:lastRow="0" w:firstColumn="0" w:lastColumn="0" w:oddVBand="0" w:evenVBand="0" w:oddHBand="1" w:evenHBand="0" w:firstRowFirstColumn="0" w:firstRowLastColumn="0" w:lastRowFirstColumn="0" w:lastRowLastColumn="0"/>
+            </w:trPr>
+            <w:tc>
+              <w:tcPr>
+                <w:tcW w:w="4531" w:type="dxa"/>
+              </w:tcPr>
+              <w:p>
+                <w:r>
+                  <w:t>29 juillet 2022</w:t>
+                </w:r>
+              </w:p>
+            </w:tc>
+            <w:tc>
+              <w:tcPr>
+                <w:tcW w:w="4531" w:type="dxa"/>
+              </w:tcPr>
+              <w:p>
+                <w:r>
+                  <w:t>Rendu des livrables</w:t>
+                </w:r>
+              </w:p>
+            </w:tc>
+          </w:tr>
+          <w:tr>
+            <w:tc>
+              <w:tcPr>
+                <w:tcW w:w="4531" w:type="dxa"/>
+              </w:tcPr>
+              <w:p>
+                <w:r>
+                  <w:t>26 août 2022</w:t>
+                </w:r>
+              </w:p>
+            </w:tc>
+            <w:tc>
+              <w:tcPr>
+                <w:tcW w:w="4531" w:type="dxa"/>
+              </w:tcPr>
+              <w:p>
+                <w:r>
+                  <w:t>Résumé publiable</w:t>
+                </w:r>
+              </w:p>
+            </w:tc>
+          </w:tr>
+        </w:tbl>
+        <w:p/>
       </w:sdtContent>
     </w:sdt>
+    <w:p>
+      <w:pPr>
+        <w:pStyle w:val="Titre2"/>
+      </w:pPr>
+      <w:bookmarkStart w:id="10" w:name="_Toc99703442"/>
+      <w:r>
+        <w:t>Livrables</w:t>
+      </w:r>
+      <w:bookmarkEnd w:id="10"/>
+    </w:p>
+    <w:p>
+      <w:pPr>
+        <w:pStyle w:val="Paragraphedeliste"/>
+        <w:numPr>
+          <w:ilvl w:val="0"/>
+          <w:numId w:val="7"/>
+        </w:numPr>
+      </w:pPr>
+      <w:r>
+        <w:t xml:space="preserve">Une application Java utilisant le </w:t>
+      </w:r>
+      <w:proofErr w:type="spellStart"/>
+      <w:r>
+        <w:t>framework</w:t>
+      </w:r>
+      <w:proofErr w:type="spellEnd"/>
+      <w:r>
+        <w:t xml:space="preserve"> </w:t>
+      </w:r>
+      <w:proofErr w:type="gramStart"/>
+      <w:r>
+        <w:t>Play!</w:t>
+      </w:r>
+      <w:proofErr w:type="gramEnd"/>
+      <w:r>
+        <w:t xml:space="preserve">  </w:t>
+      </w:r>
+      <w:proofErr w:type="gramStart"/>
+      <w:r>
+        <w:t>déployée</w:t>
+      </w:r>
+      <w:proofErr w:type="gramEnd"/>
+      <w:r>
+        <w:t xml:space="preserve"> sur une machine virtuelle</w:t>
+      </w:r>
+    </w:p>
+    <w:p>
+      <w:pPr>
+        <w:pStyle w:val="Paragraphedeliste"/>
+        <w:numPr>
+          <w:ilvl w:val="0"/>
+          <w:numId w:val="7"/>
+        </w:numPr>
+      </w:pPr>
+      <w:r>
+        <w:t>Un protocole de tests afin de garantir la fonctionnalité de l’application</w:t>
+      </w:r>
+    </w:p>
+    <w:p>
+      <w:pPr>
+        <w:pStyle w:val="Paragraphedeliste"/>
+        <w:numPr>
+          <w:ilvl w:val="0"/>
+          <w:numId w:val="7"/>
+        </w:numPr>
+      </w:pPr>
+      <w:r>
+        <w:t>Un rapport comprenant :</w:t>
+      </w:r>
+    </w:p>
+    <w:p>
+      <w:pPr>
+        <w:pStyle w:val="Paragraphedeliste"/>
+        <w:numPr>
+          <w:ilvl w:val="1"/>
+          <w:numId w:val="7"/>
+        </w:numPr>
+      </w:pPr>
+      <w:r>
+        <w:t>Les choix de conception</w:t>
+      </w:r>
+    </w:p>
+    <w:p>
+      <w:pPr>
+        <w:pStyle w:val="Paragraphedeliste"/>
+        <w:numPr>
+          <w:ilvl w:val="1"/>
+          <w:numId w:val="7"/>
+        </w:numPr>
+      </w:pPr>
+      <w:r>
+        <w:t>Les problèmes rencontrés</w:t>
+      </w:r>
+    </w:p>
+    <w:p>
+      <w:pPr>
+        <w:pStyle w:val="Paragraphedeliste"/>
+        <w:numPr>
+          <w:ilvl w:val="1"/>
+          <w:numId w:val="7"/>
+        </w:numPr>
+      </w:pPr>
+      <w:r>
+        <w:t>Les solutions envisagées</w:t>
+      </w:r>
+    </w:p>
+    <w:p>
+      <w:pPr>
+        <w:pStyle w:val="Paragraphedeliste"/>
+        <w:numPr>
+          <w:ilvl w:val="1"/>
+          <w:numId w:val="7"/>
+        </w:numPr>
+      </w:pPr>
+      <w:r>
+        <w:t>La synthèse du résultat obtenu</w:t>
+      </w:r>
+    </w:p>
+    <w:p>
+      <w:pPr>
+        <w:pStyle w:val="Paragraphedeliste"/>
+        <w:numPr>
+          <w:ilvl w:val="0"/>
+          <w:numId w:val="7"/>
+        </w:numPr>
+      </w:pPr>
+      <w:r>
+        <w:t>Un manuel utilisateur décrivant les fonctionnalités de l’application</w:t>
+      </w:r>
+    </w:p>
+    <w:p>
+      <w:pPr>
+        <w:pStyle w:val="Titre2"/>
+      </w:pPr>
+      <w:bookmarkStart w:id="11" w:name="_Toc99703443"/>
+      <w:r>
+        <w:t>Planning</w:t>
+      </w:r>
+      <w:bookmarkEnd w:id="11"/>
+    </w:p>
+    <w:tbl>
+      <w:tblPr>
+        <w:tblStyle w:val="TableauGrille2-Accentuation6"/>
+        <w:tblW w:w="0" w:type="auto"/>
+        <w:tblLook w:val="0420" w:firstRow="1" w:lastRow="0" w:firstColumn="0" w:lastColumn="0" w:noHBand="0" w:noVBand="1"/>
+      </w:tblPr>
+      <w:tblGrid>
+        <w:gridCol w:w="4531"/>
+        <w:gridCol w:w="4531"/>
+      </w:tblGrid>
+      <w:tr>
+        <w:trPr>
+          <w:cnfStyle w:val="100000000000" w:firstRow="1" w:lastRow="0" w:firstColumn="0" w:lastColumn="0" w:oddVBand="0" w:evenVBand="0" w:oddHBand="0" w:evenHBand="0" w:firstRowFirstColumn="0" w:firstRowLastColumn="0" w:lastRowFirstColumn="0" w:lastRowLastColumn="0"/>
+        </w:trPr>
+        <w:tc>
+          <w:tcPr>
+            <w:tcW w:w="4531" w:type="dxa"/>
+          </w:tcPr>
+          <w:p>
+            <w:r>
+              <w:t>Tâches</w:t>
+            </w:r>
+          </w:p>
+        </w:tc>
+        <w:tc>
+          <w:tcPr>
+            <w:tcW w:w="4531" w:type="dxa"/>
+          </w:tcPr>
+          <w:p>
+            <w:r>
+              <w:t>Échéance</w:t>
+            </w:r>
+          </w:p>
+        </w:tc>
+      </w:tr>
+      <w:tr>
+        <w:trPr>
+          <w:cnfStyle w:val="000000100000" w:firstRow="0" w:lastRow="0" w:firstColumn="0" w:lastColumn="0" w:oddVBand="0" w:evenVBand="0" w:oddHBand="1" w:evenHBand="0" w:firstRowFirstColumn="0" w:firstRowLastColumn="0" w:lastRowFirstColumn="0" w:lastRowLastColumn="0"/>
+        </w:trPr>
+        <w:tc>
+          <w:tcPr>
+            <w:tcW w:w="4531" w:type="dxa"/>
+          </w:tcPr>
+          <w:p>
+            <w:r>
+              <w:lastRenderedPageBreak/>
+              <w:t>Meta-schéma</w:t>
+            </w:r>
+          </w:p>
+        </w:tc>
+        <w:tc>
+          <w:tcPr>
+            <w:tcW w:w="4531" w:type="dxa"/>
+          </w:tcPr>
+          <w:p>
+            <w:r>
+              <w:t>1</w:t>
+            </w:r>
+            <w:r>
+              <w:t>er</w:t>
+            </w:r>
+            <w:r>
+              <w:t xml:space="preserve"> avril 2022</w:t>
+            </w:r>
+          </w:p>
+        </w:tc>
+      </w:tr>
+      <w:tr>
+        <w:tc>
+          <w:tcPr>
+            <w:tcW w:w="4531" w:type="dxa"/>
+          </w:tcPr>
+          <w:p>
+            <w:r>
+              <w:t xml:space="preserve">Familiarisation avec </w:t>
+            </w:r>
+            <w:proofErr w:type="gramStart"/>
+            <w:r>
+              <w:t>Play!</w:t>
+            </w:r>
+            <w:proofErr w:type="gramEnd"/>
+            <w:r>
+              <w:t xml:space="preserve"> et application de test</w:t>
+            </w:r>
+          </w:p>
+        </w:tc>
+        <w:tc>
+          <w:tcPr>
+            <w:tcW w:w="4531" w:type="dxa"/>
+          </w:tcPr>
+          <w:p>
+            <w:r>
+              <w:t>22 avril 2022</w:t>
+            </w:r>
+          </w:p>
+        </w:tc>
+      </w:tr>
+      <w:tr>
+        <w:trPr>
+          <w:cnfStyle w:val="000000100000" w:firstRow="0" w:lastRow="0" w:firstColumn="0" w:lastColumn="0" w:oddVBand="0" w:evenVBand="0" w:oddHBand="1" w:evenHBand="0" w:firstRowFirstColumn="0" w:firstRowLastColumn="0" w:lastRowFirstColumn="0" w:lastRowLastColumn="0"/>
+        </w:trPr>
+        <w:tc>
+          <w:tcPr>
+            <w:tcW w:w="4531" w:type="dxa"/>
+          </w:tcPr>
+          <w:p>
+            <w:r>
+              <w:t>Recherche et mise en place</w:t>
+            </w:r>
+            <w:r>
+              <w:t xml:space="preserve"> dans l’application de test</w:t>
+            </w:r>
+            <w:r>
+              <w:t xml:space="preserve"> de la librairie graphique Java</w:t>
+            </w:r>
+            <w:r>
+              <w:t>S</w:t>
+            </w:r>
+            <w:r>
+              <w:t>cript</w:t>
+            </w:r>
+          </w:p>
+        </w:tc>
+        <w:tc>
+          <w:tcPr>
+            <w:tcW w:w="4531" w:type="dxa"/>
+          </w:tcPr>
+          <w:p>
+            <w:r>
+              <w:t>13</w:t>
+            </w:r>
+            <w:r>
+              <w:t xml:space="preserve"> mai 2022</w:t>
+            </w:r>
+          </w:p>
+        </w:tc>
+      </w:tr>
+      <w:tr>
+        <w:tc>
+          <w:tcPr>
+            <w:tcW w:w="4531" w:type="dxa"/>
+          </w:tcPr>
+          <w:p>
+            <w:r>
+              <w:t>Fonctionnalités principales du diagramme</w:t>
+            </w:r>
+          </w:p>
+        </w:tc>
+        <w:tc>
+          <w:tcPr>
+            <w:tcW w:w="4531" w:type="dxa"/>
+          </w:tcPr>
+          <w:p>
+            <w:r>
+              <w:t>17</w:t>
+            </w:r>
+            <w:r>
+              <w:t xml:space="preserve"> </w:t>
+            </w:r>
+            <w:r>
+              <w:t>juin</w:t>
+            </w:r>
+            <w:r>
+              <w:t xml:space="preserve"> 2022</w:t>
+            </w:r>
+          </w:p>
+        </w:tc>
+      </w:tr>
+      <w:tr>
+        <w:trPr>
+          <w:cnfStyle w:val="000000100000" w:firstRow="0" w:lastRow="0" w:firstColumn="0" w:lastColumn="0" w:oddVBand="0" w:evenVBand="0" w:oddHBand="1" w:evenHBand="0" w:firstRowFirstColumn="0" w:firstRowLastColumn="0" w:lastRowFirstColumn="0" w:lastRowLastColumn="0"/>
+        </w:trPr>
+        <w:tc>
+          <w:tcPr>
+            <w:tcW w:w="4531" w:type="dxa"/>
+          </w:tcPr>
+          <w:p>
+            <w:r>
+              <w:t>Ajout de la base de données pour sauvegarder les diagrammes</w:t>
+            </w:r>
+          </w:p>
+        </w:tc>
+        <w:tc>
+          <w:tcPr>
+            <w:tcW w:w="4531" w:type="dxa"/>
+          </w:tcPr>
+          <w:p>
+            <w:r>
+              <w:t>1</w:t>
+            </w:r>
+            <w:r>
+              <w:t>er</w:t>
+            </w:r>
+            <w:r>
+              <w:t xml:space="preserve"> </w:t>
+            </w:r>
+            <w:r>
+              <w:t>juillet</w:t>
+            </w:r>
+            <w:r>
+              <w:t xml:space="preserve"> 2022</w:t>
+            </w:r>
+          </w:p>
+        </w:tc>
+      </w:tr>
+      <w:tr>
+        <w:tc>
+          <w:tcPr>
+            <w:tcW w:w="4531" w:type="dxa"/>
+          </w:tcPr>
+          <w:p>
+            <w:r>
+              <w:t>Fonctionnalité de gestion</w:t>
+            </w:r>
+          </w:p>
+        </w:tc>
+        <w:tc>
+          <w:tcPr>
+            <w:tcW w:w="4531" w:type="dxa"/>
+          </w:tcPr>
+          <w:p>
+            <w:r>
+              <w:t>15 juillet 2022</w:t>
+            </w:r>
+          </w:p>
+        </w:tc>
+      </w:tr>
+      <w:tr>
+        <w:trPr>
+          <w:cnfStyle w:val="000000100000" w:firstRow="0" w:lastRow="0" w:firstColumn="0" w:lastColumn="0" w:oddVBand="0" w:evenVBand="0" w:oddHBand="1" w:evenHBand="0" w:firstRowFirstColumn="0" w:firstRowLastColumn="0" w:lastRowFirstColumn="0" w:lastRowLastColumn="0"/>
+        </w:trPr>
+        <w:tc>
+          <w:tcPr>
+            <w:tcW w:w="4531" w:type="dxa"/>
+          </w:tcPr>
+          <w:p>
+            <w:r>
+              <w:t>Fonctionnalité supplémentaire du diagramme</w:t>
+            </w:r>
+          </w:p>
+        </w:tc>
+        <w:tc>
+          <w:tcPr>
+            <w:tcW w:w="4531" w:type="dxa"/>
+          </w:tcPr>
+          <w:p>
+            <w:r>
+              <w:t>29 juillet 2022</w:t>
+            </w:r>
+          </w:p>
+        </w:tc>
+      </w:tr>
+    </w:tbl>
+    <w:p/>
+    <w:p>
+      <w:r>
+        <w:t>Les tests et la documentation seront en accord avec les différentes étapes mentionnées ci-dessus.</w:t>
+      </w:r>
+    </w:p>
     <w:sectPr>
       <w:headerReference w:type="default" r:id="rId10"/>
       <w:footerReference w:type="default" r:id="rId11"/>
@@ -1396,27 +2847,14 @@
         <w:lang w:val="en-GB"/>
       </w:rPr>
     </w:pPr>
-    <w:r>
-      <w:fldChar w:fldCharType="begin"/>
-    </w:r>
-    <w:r>
-      <w:instrText xml:space="preserve"> DATE   \* MERGEFORMAT </w:instrText>
-    </w:r>
-    <w:r>
-      <w:fldChar w:fldCharType="separate"/>
-    </w:r>
-    <w:r>
-      <w:rPr>
-        <w:noProof/>
-      </w:rPr>
-      <w:t>29.03.2022</w:t>
-    </w:r>
-    <w:r>
-      <w:rPr>
-        <w:noProof/>
-      </w:rPr>
-      <w:fldChar w:fldCharType="end"/>
-    </w:r>
+    <w:fldSimple w:instr=" DATE   \* MERGEFORMAT ">
+      <w:r>
+        <w:rPr>
+          <w:noProof/>
+        </w:rPr>
+        <w:t>01.04.2022</w:t>
+      </w:r>
+    </w:fldSimple>
     <w:r>
       <w:ptab w:relativeTo="margin" w:alignment="center" w:leader="none"/>
     </w:r>
@@ -2064,6 +3502,118 @@
     </w:lvl>
   </w:abstractNum>
   <w:abstractNum w:abstractNumId="4" w15:restartNumberingAfterBreak="0">
+    <w:nsid w:val="5EA06D6D"/>
+    <w:multiLevelType w:val="hybridMultilevel"/>
+    <w:tmpl w:val="1ABC2556"/>
+    <w:lvl w:ilvl="0" w:tplc="C164B250">
+      <w:numFmt w:val="bullet"/>
+      <w:lvlText w:val="-"/>
+      <w:lvlJc w:val="left"/>
+      <w:pPr>
+        <w:ind w:left="720" w:hanging="360"/>
+      </w:pPr>
+      <w:rPr>
+        <w:rFonts w:ascii="Calibri" w:eastAsiaTheme="minorHAnsi" w:hAnsi="Calibri" w:cs="Calibri" w:hint="default"/>
+      </w:rPr>
+    </w:lvl>
+    <w:lvl w:ilvl="1" w:tplc="100C0003">
+      <w:start w:val="1"/>
+      <w:numFmt w:val="bullet"/>
+      <w:lvlText w:val="o"/>
+      <w:lvlJc w:val="left"/>
+      <w:pPr>
+        <w:ind w:left="1440" w:hanging="360"/>
+      </w:pPr>
+      <w:rPr>
+        <w:rFonts w:ascii="Courier New" w:hAnsi="Courier New" w:cs="Courier New" w:hint="default"/>
+      </w:rPr>
+    </w:lvl>
+    <w:lvl w:ilvl="2" w:tplc="100C0005" w:tentative="1">
+      <w:start w:val="1"/>
+      <w:numFmt w:val="bullet"/>
+      <w:lvlText w:val=""/>
+      <w:lvlJc w:val="left"/>
+      <w:pPr>
+        <w:ind w:left="2160" w:hanging="360"/>
+      </w:pPr>
+      <w:rPr>
+        <w:rFonts w:ascii="Wingdings" w:hAnsi="Wingdings" w:hint="default"/>
+      </w:rPr>
+    </w:lvl>
+    <w:lvl w:ilvl="3" w:tplc="100C0001" w:tentative="1">
+      <w:start w:val="1"/>
+      <w:numFmt w:val="bullet"/>
+      <w:lvlText w:val=""/>
+      <w:lvlJc w:val="left"/>
+      <w:pPr>
+        <w:ind w:left="2880" w:hanging="360"/>
+      </w:pPr>
+      <w:rPr>
+        <w:rFonts w:ascii="Symbol" w:hAnsi="Symbol" w:hint="default"/>
+      </w:rPr>
+    </w:lvl>
+    <w:lvl w:ilvl="4" w:tplc="100C0003" w:tentative="1">
+      <w:start w:val="1"/>
+      <w:numFmt w:val="bullet"/>
+      <w:lvlText w:val="o"/>
+      <w:lvlJc w:val="left"/>
+      <w:pPr>
+        <w:ind w:left="3600" w:hanging="360"/>
+      </w:pPr>
+      <w:rPr>
+        <w:rFonts w:ascii="Courier New" w:hAnsi="Courier New" w:cs="Courier New" w:hint="default"/>
+      </w:rPr>
+    </w:lvl>
+    <w:lvl w:ilvl="5" w:tplc="100C0005" w:tentative="1">
+      <w:start w:val="1"/>
+      <w:numFmt w:val="bullet"/>
+      <w:lvlText w:val=""/>
+      <w:lvlJc w:val="left"/>
+      <w:pPr>
+        <w:ind w:left="4320" w:hanging="360"/>
+      </w:pPr>
+      <w:rPr>
+        <w:rFonts w:ascii="Wingdings" w:hAnsi="Wingdings" w:hint="default"/>
+      </w:rPr>
+    </w:lvl>
+    <w:lvl w:ilvl="6" w:tplc="100C0001" w:tentative="1">
+      <w:start w:val="1"/>
+      <w:numFmt w:val="bullet"/>
+      <w:lvlText w:val=""/>
+      <w:lvlJc w:val="left"/>
+      <w:pPr>
+        <w:ind w:left="5040" w:hanging="360"/>
+      </w:pPr>
+      <w:rPr>
+        <w:rFonts w:ascii="Symbol" w:hAnsi="Symbol" w:hint="default"/>
+      </w:rPr>
+    </w:lvl>
+    <w:lvl w:ilvl="7" w:tplc="100C0003" w:tentative="1">
+      <w:start w:val="1"/>
+      <w:numFmt w:val="bullet"/>
+      <w:lvlText w:val="o"/>
+      <w:lvlJc w:val="left"/>
+      <w:pPr>
+        <w:ind w:left="5760" w:hanging="360"/>
+      </w:pPr>
+      <w:rPr>
+        <w:rFonts w:ascii="Courier New" w:hAnsi="Courier New" w:cs="Courier New" w:hint="default"/>
+      </w:rPr>
+    </w:lvl>
+    <w:lvl w:ilvl="8" w:tplc="100C0005" w:tentative="1">
+      <w:start w:val="1"/>
+      <w:numFmt w:val="bullet"/>
+      <w:lvlText w:val=""/>
+      <w:lvlJc w:val="left"/>
+      <w:pPr>
+        <w:ind w:left="6480" w:hanging="360"/>
+      </w:pPr>
+      <w:rPr>
+        <w:rFonts w:ascii="Wingdings" w:hAnsi="Wingdings" w:hint="default"/>
+      </w:rPr>
+    </w:lvl>
+  </w:abstractNum>
+  <w:abstractNum w:abstractNumId="5" w15:restartNumberingAfterBreak="0">
     <w:nsid w:val="655F3249"/>
     <w:multiLevelType w:val="hybridMultilevel"/>
     <w:tmpl w:val="937436DC"/>
@@ -2176,7 +3726,7 @@
       </w:rPr>
     </w:lvl>
   </w:abstractNum>
-  <w:abstractNum w:abstractNumId="5" w15:restartNumberingAfterBreak="0">
+  <w:abstractNum w:abstractNumId="6" w15:restartNumberingAfterBreak="0">
     <w:nsid w:val="66242F42"/>
     <w:multiLevelType w:val="hybridMultilevel"/>
     <w:tmpl w:val="30E66BE2"/>
@@ -2276,6 +3826,119 @@
       </w:rPr>
     </w:lvl>
     <w:lvl w:ilvl="8" w:tplc="040C0005" w:tentative="1">
+      <w:start w:val="1"/>
+      <w:numFmt w:val="bullet"/>
+      <w:lvlText w:val=""/>
+      <w:lvlJc w:val="left"/>
+      <w:pPr>
+        <w:ind w:left="6480" w:hanging="360"/>
+      </w:pPr>
+      <w:rPr>
+        <w:rFonts w:ascii="Wingdings" w:hAnsi="Wingdings" w:hint="default"/>
+      </w:rPr>
+    </w:lvl>
+  </w:abstractNum>
+  <w:abstractNum w:abstractNumId="7" w15:restartNumberingAfterBreak="0">
+    <w:nsid w:val="782C79D8"/>
+    <w:multiLevelType w:val="hybridMultilevel"/>
+    <w:tmpl w:val="61521244"/>
+    <w:lvl w:ilvl="0" w:tplc="C45C9512">
+      <w:start w:val="26"/>
+      <w:numFmt w:val="bullet"/>
+      <w:lvlText w:val="-"/>
+      <w:lvlJc w:val="left"/>
+      <w:pPr>
+        <w:ind w:left="720" w:hanging="360"/>
+      </w:pPr>
+      <w:rPr>
+        <w:rFonts w:ascii="Calibri" w:eastAsiaTheme="minorHAnsi" w:hAnsi="Calibri" w:cs="Calibri" w:hint="default"/>
+      </w:rPr>
+    </w:lvl>
+    <w:lvl w:ilvl="1" w:tplc="100C0003" w:tentative="1">
+      <w:start w:val="1"/>
+      <w:numFmt w:val="bullet"/>
+      <w:lvlText w:val="o"/>
+      <w:lvlJc w:val="left"/>
+      <w:pPr>
+        <w:ind w:left="1440" w:hanging="360"/>
+      </w:pPr>
+      <w:rPr>
+        <w:rFonts w:ascii="Courier New" w:hAnsi="Courier New" w:cs="Courier New" w:hint="default"/>
+      </w:rPr>
+    </w:lvl>
+    <w:lvl w:ilvl="2" w:tplc="100C0005" w:tentative="1">
+      <w:start w:val="1"/>
+      <w:numFmt w:val="bullet"/>
+      <w:lvlText w:val=""/>
+      <w:lvlJc w:val="left"/>
+      <w:pPr>
+        <w:ind w:left="2160" w:hanging="360"/>
+      </w:pPr>
+      <w:rPr>
+        <w:rFonts w:ascii="Wingdings" w:hAnsi="Wingdings" w:hint="default"/>
+      </w:rPr>
+    </w:lvl>
+    <w:lvl w:ilvl="3" w:tplc="100C0001" w:tentative="1">
+      <w:start w:val="1"/>
+      <w:numFmt w:val="bullet"/>
+      <w:lvlText w:val=""/>
+      <w:lvlJc w:val="left"/>
+      <w:pPr>
+        <w:ind w:left="2880" w:hanging="360"/>
+      </w:pPr>
+      <w:rPr>
+        <w:rFonts w:ascii="Symbol" w:hAnsi="Symbol" w:hint="default"/>
+      </w:rPr>
+    </w:lvl>
+    <w:lvl w:ilvl="4" w:tplc="100C0003" w:tentative="1">
+      <w:start w:val="1"/>
+      <w:numFmt w:val="bullet"/>
+      <w:lvlText w:val="o"/>
+      <w:lvlJc w:val="left"/>
+      <w:pPr>
+        <w:ind w:left="3600" w:hanging="360"/>
+      </w:pPr>
+      <w:rPr>
+        <w:rFonts w:ascii="Courier New" w:hAnsi="Courier New" w:cs="Courier New" w:hint="default"/>
+      </w:rPr>
+    </w:lvl>
+    <w:lvl w:ilvl="5" w:tplc="100C0005" w:tentative="1">
+      <w:start w:val="1"/>
+      <w:numFmt w:val="bullet"/>
+      <w:lvlText w:val=""/>
+      <w:lvlJc w:val="left"/>
+      <w:pPr>
+        <w:ind w:left="4320" w:hanging="360"/>
+      </w:pPr>
+      <w:rPr>
+        <w:rFonts w:ascii="Wingdings" w:hAnsi="Wingdings" w:hint="default"/>
+      </w:rPr>
+    </w:lvl>
+    <w:lvl w:ilvl="6" w:tplc="100C0001" w:tentative="1">
+      <w:start w:val="1"/>
+      <w:numFmt w:val="bullet"/>
+      <w:lvlText w:val=""/>
+      <w:lvlJc w:val="left"/>
+      <w:pPr>
+        <w:ind w:left="5040" w:hanging="360"/>
+      </w:pPr>
+      <w:rPr>
+        <w:rFonts w:ascii="Symbol" w:hAnsi="Symbol" w:hint="default"/>
+      </w:rPr>
+    </w:lvl>
+    <w:lvl w:ilvl="7" w:tplc="100C0003" w:tentative="1">
+      <w:start w:val="1"/>
+      <w:numFmt w:val="bullet"/>
+      <w:lvlText w:val="o"/>
+      <w:lvlJc w:val="left"/>
+      <w:pPr>
+        <w:ind w:left="5760" w:hanging="360"/>
+      </w:pPr>
+      <w:rPr>
+        <w:rFonts w:ascii="Courier New" w:hAnsi="Courier New" w:cs="Courier New" w:hint="default"/>
+      </w:rPr>
+    </w:lvl>
+    <w:lvl w:ilvl="8" w:tplc="100C0005" w:tentative="1">
       <w:start w:val="1"/>
       <w:numFmt w:val="bullet"/>
       <w:lvlText w:val=""/>
@@ -2295,7 +3958,7 @@
     <w:abstractNumId w:val="3"/>
   </w:num>
   <w:num w:numId="3">
-    <w:abstractNumId w:val="5"/>
+    <w:abstractNumId w:val="6"/>
   </w:num>
   <w:num w:numId="4">
     <w:abstractNumId w:val="0"/>
@@ -2304,7 +3967,13 @@
     <w:abstractNumId w:val="2"/>
   </w:num>
   <w:num w:numId="6">
+    <w:abstractNumId w:val="5"/>
+  </w:num>
+  <w:num w:numId="7">
     <w:abstractNumId w:val="4"/>
+  </w:num>
+  <w:num w:numId="8">
+    <w:abstractNumId w:val="7"/>
   </w:num>
 </w:numbering>
 </file>
@@ -3304,6 +4973,156 @@
       </w:tcPr>
     </w:tblStylePr>
   </w:style>
+  <w:style w:type="table" w:styleId="TableauGrille2">
+    <w:name w:val="Grid Table 2"/>
+    <w:basedOn w:val="TableauNormal"/>
+    <w:uiPriority w:val="47"/>
+    <w:rsid w:val="00C81108"/>
+    <w:pPr>
+      <w:spacing w:after="0" w:line="240" w:lineRule="auto"/>
+    </w:pPr>
+    <w:tblPr>
+      <w:tblStyleRowBandSize w:val="1"/>
+      <w:tblStyleColBandSize w:val="1"/>
+      <w:tblBorders>
+        <w:top w:val="single" w:sz="2" w:space="0" w:color="666666" w:themeColor="text1" w:themeTint="99"/>
+        <w:bottom w:val="single" w:sz="2" w:space="0" w:color="666666" w:themeColor="text1" w:themeTint="99"/>
+        <w:insideH w:val="single" w:sz="2" w:space="0" w:color="666666" w:themeColor="text1" w:themeTint="99"/>
+        <w:insideV w:val="single" w:sz="2" w:space="0" w:color="666666" w:themeColor="text1" w:themeTint="99"/>
+      </w:tblBorders>
+    </w:tblPr>
+    <w:tblStylePr w:type="firstRow">
+      <w:rPr>
+        <w:b/>
+        <w:bCs/>
+      </w:rPr>
+      <w:tblPr/>
+      <w:tcPr>
+        <w:tcBorders>
+          <w:top w:val="nil"/>
+          <w:bottom w:val="single" w:sz="12" w:space="0" w:color="666666" w:themeColor="text1" w:themeTint="99"/>
+          <w:insideH w:val="nil"/>
+          <w:insideV w:val="nil"/>
+        </w:tcBorders>
+        <w:shd w:val="clear" w:color="auto" w:fill="FFFFFF" w:themeFill="background1"/>
+      </w:tcPr>
+    </w:tblStylePr>
+    <w:tblStylePr w:type="lastRow">
+      <w:rPr>
+        <w:b/>
+        <w:bCs/>
+      </w:rPr>
+      <w:tblPr/>
+      <w:tcPr>
+        <w:tcBorders>
+          <w:top w:val="double" w:sz="2" w:space="0" w:color="666666" w:themeColor="text1" w:themeTint="99"/>
+          <w:bottom w:val="nil"/>
+          <w:insideH w:val="nil"/>
+          <w:insideV w:val="nil"/>
+        </w:tcBorders>
+        <w:shd w:val="clear" w:color="auto" w:fill="FFFFFF" w:themeFill="background1"/>
+      </w:tcPr>
+    </w:tblStylePr>
+    <w:tblStylePr w:type="firstCol">
+      <w:rPr>
+        <w:b/>
+        <w:bCs/>
+      </w:rPr>
+    </w:tblStylePr>
+    <w:tblStylePr w:type="lastCol">
+      <w:rPr>
+        <w:b/>
+        <w:bCs/>
+      </w:rPr>
+    </w:tblStylePr>
+    <w:tblStylePr w:type="band1Vert">
+      <w:tblPr/>
+      <w:tcPr>
+        <w:shd w:val="clear" w:color="auto" w:fill="CCCCCC" w:themeFill="text1" w:themeFillTint="33"/>
+      </w:tcPr>
+    </w:tblStylePr>
+    <w:tblStylePr w:type="band1Horz">
+      <w:tblPr/>
+      <w:tcPr>
+        <w:shd w:val="clear" w:color="auto" w:fill="CCCCCC" w:themeFill="text1" w:themeFillTint="33"/>
+      </w:tcPr>
+    </w:tblStylePr>
+  </w:style>
+  <w:style w:type="table" w:styleId="TableauGrille2-Accentuation6">
+    <w:name w:val="Grid Table 2 Accent 6"/>
+    <w:basedOn w:val="TableauNormal"/>
+    <w:uiPriority w:val="47"/>
+    <w:rsid w:val="00A32CFA"/>
+    <w:pPr>
+      <w:spacing w:after="0" w:line="240" w:lineRule="auto"/>
+    </w:pPr>
+    <w:tblPr>
+      <w:tblStyleRowBandSize w:val="1"/>
+      <w:tblStyleColBandSize w:val="1"/>
+      <w:tblBorders>
+        <w:top w:val="single" w:sz="2" w:space="0" w:color="FF6137" w:themeColor="accent6" w:themeTint="99"/>
+        <w:bottom w:val="single" w:sz="2" w:space="0" w:color="FF6137" w:themeColor="accent6" w:themeTint="99"/>
+        <w:insideH w:val="single" w:sz="2" w:space="0" w:color="FF6137" w:themeColor="accent6" w:themeTint="99"/>
+        <w:insideV w:val="single" w:sz="2" w:space="0" w:color="FF6137" w:themeColor="accent6" w:themeTint="99"/>
+      </w:tblBorders>
+    </w:tblPr>
+    <w:tblStylePr w:type="firstRow">
+      <w:rPr>
+        <w:b/>
+        <w:bCs/>
+      </w:rPr>
+      <w:tblPr/>
+      <w:tcPr>
+        <w:tcBorders>
+          <w:top w:val="nil"/>
+          <w:bottom w:val="single" w:sz="12" w:space="0" w:color="FF6137" w:themeColor="accent6" w:themeTint="99"/>
+          <w:insideH w:val="nil"/>
+          <w:insideV w:val="nil"/>
+        </w:tcBorders>
+        <w:shd w:val="clear" w:color="auto" w:fill="FFFFFF" w:themeFill="background1"/>
+      </w:tcPr>
+    </w:tblStylePr>
+    <w:tblStylePr w:type="lastRow">
+      <w:rPr>
+        <w:b/>
+        <w:bCs/>
+      </w:rPr>
+      <w:tblPr/>
+      <w:tcPr>
+        <w:tcBorders>
+          <w:top w:val="double" w:sz="2" w:space="0" w:color="FF6137" w:themeColor="accent6" w:themeTint="99"/>
+          <w:bottom w:val="nil"/>
+          <w:insideH w:val="nil"/>
+          <w:insideV w:val="nil"/>
+        </w:tcBorders>
+        <w:shd w:val="clear" w:color="auto" w:fill="FFFFFF" w:themeFill="background1"/>
+      </w:tcPr>
+    </w:tblStylePr>
+    <w:tblStylePr w:type="firstCol">
+      <w:rPr>
+        <w:b/>
+        <w:bCs/>
+      </w:rPr>
+    </w:tblStylePr>
+    <w:tblStylePr w:type="lastCol">
+      <w:rPr>
+        <w:b/>
+        <w:bCs/>
+      </w:rPr>
+    </w:tblStylePr>
+    <w:tblStylePr w:type="band1Vert">
+      <w:tblPr/>
+      <w:tcPr>
+        <w:shd w:val="clear" w:color="auto" w:fill="FFCABC" w:themeFill="accent6" w:themeFillTint="33"/>
+      </w:tcPr>
+    </w:tblStylePr>
+    <w:tblStylePr w:type="band1Horz">
+      <w:tblPr/>
+      <w:tcPr>
+        <w:shd w:val="clear" w:color="auto" w:fill="FFCABC" w:themeFill="accent6" w:themeFillTint="33"/>
+      </w:tcPr>
+    </w:tblStylePr>
+  </w:style>
 </w:styles>
 </file>
 
@@ -3460,6 +5279,7 @@
     <w:rsid w:val="00091C68"/>
     <w:rsid w:val="00102762"/>
     <w:rsid w:val="001036D6"/>
+    <w:rsid w:val="00141056"/>
     <w:rsid w:val="00203DD9"/>
     <w:rsid w:val="00363C94"/>
     <w:rsid w:val="0041041E"/>
@@ -3478,6 +5298,7 @@
     <w:rsid w:val="00D0249A"/>
     <w:rsid w:val="00D95F62"/>
     <w:rsid w:val="00E15801"/>
+    <w:rsid w:val="00EB6728"/>
     <w:rsid w:val="00F403F7"/>
     <w:rsid w:val="00F60657"/>
     <w:rsid w:val="00F8733C"/>

</xml_diff>